<commit_message>
Phase2 Activity1 is added
</commit_message>
<xml_diff>
--- a/Phase 2/Activity 1/Documents/Phase II Post Implementation Q.docx
+++ b/Phase 2/Activity 1/Documents/Phase II Post Implementation Q.docx
@@ -1,6 +1,6 @@
 
 <file path=word/document.xml><?xml version="1.0" encoding="utf-8"?>
-<w:document xmlns:wpc="http://schemas.microsoft.com/office/word/2010/wordprocessingCanvas" xmlns:mo="http://schemas.microsoft.com/office/mac/office/2008/main" xmlns:mc="http://schemas.openxmlformats.org/markup-compatibility/2006" xmlns:mv="urn:schemas-microsoft-com:mac:vml" xmlns:o="urn:schemas-microsoft-com:office:office" xmlns:r="http://schemas.openxmlformats.org/officeDocument/2006/relationships" xmlns:m="http://schemas.openxmlformats.org/officeDocument/2006/math" xmlns:v="urn:schemas-microsoft-com:vml" xmlns:wp14="http://schemas.microsoft.com/office/word/2010/wordprocessingDrawing" xmlns:wp="http://schemas.openxmlformats.org/drawingml/2006/wordprocessingDrawing" xmlns:w10="urn:schemas-microsoft-com:office:word" xmlns:w="http://schemas.openxmlformats.org/wordprocessingml/2006/main" xmlns:w14="http://schemas.microsoft.com/office/word/2010/wordml" xmlns:wpg="http://schemas.microsoft.com/office/word/2010/wordprocessingGroup" xmlns:wpi="http://schemas.microsoft.com/office/word/2010/wordprocessingInk" xmlns:wne="http://schemas.microsoft.com/office/word/2006/wordml" xmlns:wps="http://schemas.microsoft.com/office/word/2010/wordprocessingShape" mc:Ignorable="w14 wp14">
+<w:document xmlns:wpc="http://schemas.microsoft.com/office/word/2010/wordprocessingCanvas" xmlns:mc="http://schemas.openxmlformats.org/markup-compatibility/2006" xmlns:o="urn:schemas-microsoft-com:office:office" xmlns:r="http://schemas.openxmlformats.org/officeDocument/2006/relationships" xmlns:m="http://schemas.openxmlformats.org/officeDocument/2006/math" xmlns:v="urn:schemas-microsoft-com:vml" xmlns:wp14="http://schemas.microsoft.com/office/word/2010/wordprocessingDrawing" xmlns:wp="http://schemas.openxmlformats.org/drawingml/2006/wordprocessingDrawing" xmlns:w10="urn:schemas-microsoft-com:office:word" xmlns:w="http://schemas.openxmlformats.org/wordprocessingml/2006/main" xmlns:w14="http://schemas.microsoft.com/office/word/2010/wordml" xmlns:wpg="http://schemas.microsoft.com/office/word/2010/wordprocessingGroup" xmlns:wpi="http://schemas.microsoft.com/office/word/2010/wordprocessingInk" xmlns:wne="http://schemas.microsoft.com/office/word/2006/wordml" xmlns:wps="http://schemas.microsoft.com/office/word/2010/wordprocessingShape" mc:Ignorable="w14 wp14">
   <w:body>
     <w:p>
       <w:pPr>
@@ -24,7 +24,21 @@
         <w:rPr>
           <w:b w:val="0"/>
         </w:rPr>
-        <w:t>Volunteer # ___________</w:t>
+        <w:t>Volunteer # ____</w:t>
+      </w:r>
+      <w:r>
+        <w:rPr>
+          <w:rFonts w:eastAsia="宋体" w:hint="eastAsia"/>
+          <w:b w:val="0"/>
+          <w:lang w:eastAsia="zh-CN"/>
+        </w:rPr>
+        <w:t>002</w:t>
+      </w:r>
+      <w:r>
+        <w:rPr>
+          <w:b w:val="0"/>
+        </w:rPr>
+        <w:t>_______</w:t>
       </w:r>
       <w:bookmarkEnd w:id="1"/>
     </w:p>
@@ -59,8 +73,14 @@
           <w:ilvl w:val="0"/>
           <w:numId w:val="3"/>
         </w:numPr>
-      </w:pPr>
-      <w:r>
+        <w:rPr>
+          <w:highlight w:val="yellow"/>
+        </w:rPr>
+      </w:pPr>
+      <w:r>
+        <w:rPr>
+          <w:highlight w:val="yellow"/>
+        </w:rPr>
         <w:t>No effect</w:t>
       </w:r>
     </w:p>
@@ -168,8 +188,14 @@
           <w:ilvl w:val="0"/>
           <w:numId w:val="4"/>
         </w:numPr>
-      </w:pPr>
-      <w:r>
+        <w:rPr>
+          <w:highlight w:val="yellow"/>
+        </w:rPr>
+      </w:pPr>
+      <w:r>
+        <w:rPr>
+          <w:highlight w:val="yellow"/>
+        </w:rPr>
         <w:t>Need minor changes such as modifying few existing methods and variables</w:t>
       </w:r>
     </w:p>
@@ -271,8 +297,14 @@
           <w:ilvl w:val="0"/>
           <w:numId w:val="4"/>
         </w:numPr>
-      </w:pPr>
-      <w:r>
+        <w:rPr>
+          <w:highlight w:val="yellow"/>
+        </w:rPr>
+      </w:pPr>
+      <w:r>
+        <w:rPr>
+          <w:highlight w:val="yellow"/>
+        </w:rPr>
         <w:t>Need minor changes such as modifying few existing methods and variables</w:t>
       </w:r>
     </w:p>
@@ -329,8 +361,14 @@
           <w:ilvl w:val="0"/>
           <w:numId w:val="5"/>
         </w:numPr>
-      </w:pPr>
-      <w:r>
+        <w:rPr>
+          <w:highlight w:val="yellow"/>
+        </w:rPr>
+      </w:pPr>
+      <w:r>
+        <w:rPr>
+          <w:highlight w:val="yellow"/>
+        </w:rPr>
         <w:t>Adding crosscutting concerns to the applications design</w:t>
       </w:r>
     </w:p>
@@ -384,7 +422,7 @@
     </w:p>
     <w:p>
       <w:pPr>
-        <w:pStyle w:val="ListParagraph"/>
+        <w:pStyle w:val="a5"/>
         <w:rPr>
           <w:rFonts w:ascii="Times New Roman" w:hAnsi="Times New Roman" w:cs="Times New Roman"/>
         </w:rPr>
@@ -445,14 +483,20 @@
           <w:ilvl w:val="0"/>
           <w:numId w:val="6"/>
         </w:numPr>
-      </w:pPr>
-      <w:r>
+        <w:rPr>
+          <w:highlight w:val="yellow"/>
+        </w:rPr>
+      </w:pPr>
+      <w:r>
+        <w:rPr>
+          <w:highlight w:val="yellow"/>
+        </w:rPr>
         <w:t>Managing the complexity of the application</w:t>
       </w:r>
     </w:p>
     <w:p>
       <w:pPr>
-        <w:pStyle w:val="ListParagraph"/>
+        <w:pStyle w:val="a5"/>
         <w:spacing w:after="0" w:line="240" w:lineRule="auto"/>
         <w:rPr>
           <w:rFonts w:ascii="Times New Roman" w:hAnsi="Times New Roman" w:cs="Times New Roman"/>
@@ -493,8 +537,14 @@
           <w:ilvl w:val="0"/>
           <w:numId w:val="7"/>
         </w:numPr>
-      </w:pPr>
-      <w:r>
+        <w:rPr>
+          <w:highlight w:val="yellow"/>
+        </w:rPr>
+      </w:pPr>
+      <w:r>
+        <w:rPr>
+          <w:highlight w:val="yellow"/>
+        </w:rPr>
         <w:t>Designing the solutions</w:t>
       </w:r>
     </w:p>
@@ -561,7 +611,7 @@
     </w:p>
     <w:p>
       <w:pPr>
-        <w:pStyle w:val="ListParagraph"/>
+        <w:pStyle w:val="a5"/>
         <w:spacing w:after="0" w:line="240" w:lineRule="auto"/>
         <w:rPr>
           <w:rFonts w:ascii="Times New Roman" w:hAnsi="Times New Roman" w:cs="Times New Roman"/>
@@ -608,8 +658,14 @@
           <w:ilvl w:val="0"/>
           <w:numId w:val="8"/>
         </w:numPr>
-      </w:pPr>
-      <w:r>
+        <w:rPr>
+          <w:highlight w:val="yellow"/>
+        </w:rPr>
+      </w:pPr>
+      <w:r>
+        <w:rPr>
+          <w:highlight w:val="yellow"/>
+        </w:rPr>
         <w:t>Designing the solutions</w:t>
       </w:r>
     </w:p>
@@ -651,7 +707,7 @@
     </w:p>
     <w:p>
       <w:pPr>
-        <w:pStyle w:val="ListParagraph"/>
+        <w:pStyle w:val="a5"/>
         <w:spacing w:after="0" w:line="240" w:lineRule="auto"/>
         <w:rPr>
           <w:rFonts w:ascii="Times New Roman" w:hAnsi="Times New Roman" w:cs="Times New Roman"/>
@@ -719,8 +775,14 @@
           <w:ilvl w:val="0"/>
           <w:numId w:val="9"/>
         </w:numPr>
-      </w:pPr>
-      <w:r>
+        <w:rPr>
+          <w:highlight w:val="yellow"/>
+        </w:rPr>
+      </w:pPr>
+      <w:r>
+        <w:rPr>
+          <w:highlight w:val="yellow"/>
+        </w:rPr>
         <w:t>None of the above</w:t>
       </w:r>
     </w:p>
@@ -762,8 +824,14 @@
           <w:ilvl w:val="0"/>
           <w:numId w:val="10"/>
         </w:numPr>
-      </w:pPr>
-      <w:r>
+        <w:rPr>
+          <w:highlight w:val="yellow"/>
+        </w:rPr>
+      </w:pPr>
+      <w:r>
+        <w:rPr>
+          <w:highlight w:val="yellow"/>
+        </w:rPr>
         <w:t>Refactor the code to make minor improvements to the classes, their relationships, or responsibilities</w:t>
       </w:r>
     </w:p>
@@ -793,7 +861,7 @@
     </w:p>
     <w:p>
       <w:pPr>
-        <w:pStyle w:val="ListParagraph"/>
+        <w:pStyle w:val="a5"/>
         <w:rPr>
           <w:rFonts w:ascii="Times New Roman" w:hAnsi="Times New Roman" w:cs="Times New Roman"/>
         </w:rPr>
@@ -833,8 +901,14 @@
           <w:ilvl w:val="0"/>
           <w:numId w:val="11"/>
         </w:numPr>
-      </w:pPr>
-      <w:r>
+        <w:rPr>
+          <w:highlight w:val="yellow"/>
+        </w:rPr>
+      </w:pPr>
+      <w:r>
+        <w:rPr>
+          <w:highlight w:val="yellow"/>
+        </w:rPr>
         <w:t>Minor changes</w:t>
       </w:r>
     </w:p>
@@ -869,13 +943,7 @@
         </w:numPr>
       </w:pPr>
       <w:r>
-        <w:t xml:space="preserve">In general, in order to implement your </w:t>
-      </w:r>
-      <w:r>
-        <w:t>extensions</w:t>
-      </w:r>
-      <w:r>
-        <w:t xml:space="preserve"> for </w:t>
+        <w:t xml:space="preserve">In general, in order to implement your extensions for </w:t>
       </w:r>
       <w:r>
         <w:t>phase 2 you made?</w:t>
@@ -900,8 +968,14 @@
           <w:ilvl w:val="0"/>
           <w:numId w:val="11"/>
         </w:numPr>
-      </w:pPr>
-      <w:r>
+        <w:rPr>
+          <w:highlight w:val="yellow"/>
+        </w:rPr>
+      </w:pPr>
+      <w:r>
+        <w:rPr>
+          <w:highlight w:val="yellow"/>
+        </w:rPr>
         <w:t>Minor changes</w:t>
       </w:r>
     </w:p>
@@ -961,8 +1035,14 @@
           <w:ilvl w:val="0"/>
           <w:numId w:val="14"/>
         </w:numPr>
-      </w:pPr>
-      <w:r>
+        <w:rPr>
+          <w:highlight w:val="yellow"/>
+        </w:rPr>
+      </w:pPr>
+      <w:r>
+        <w:rPr>
+          <w:highlight w:val="yellow"/>
+        </w:rPr>
         <w:t>No</w:t>
       </w:r>
     </w:p>
@@ -980,7 +1060,7 @@
     </w:p>
     <w:p>
       <w:pPr>
-        <w:pStyle w:val="ListParagraph"/>
+        <w:pStyle w:val="a5"/>
         <w:spacing w:after="0" w:line="240" w:lineRule="auto"/>
         <w:rPr>
           <w:rFonts w:ascii="Times New Roman" w:hAnsi="Times New Roman" w:cs="Times New Roman"/>
@@ -1018,8 +1098,14 @@
           <w:ilvl w:val="0"/>
           <w:numId w:val="15"/>
         </w:numPr>
-      </w:pPr>
-      <w:r>
+        <w:rPr>
+          <w:highlight w:val="yellow"/>
+        </w:rPr>
+      </w:pPr>
+      <w:r>
+        <w:rPr>
+          <w:highlight w:val="yellow"/>
+        </w:rPr>
         <w:t>No</w:t>
       </w:r>
     </w:p>
@@ -1037,7 +1123,7 @@
     </w:p>
     <w:p>
       <w:pPr>
-        <w:pStyle w:val="ListParagraph"/>
+        <w:pStyle w:val="a5"/>
         <w:spacing w:after="0" w:line="240" w:lineRule="auto"/>
         <w:rPr>
           <w:rFonts w:ascii="Times New Roman" w:hAnsi="Times New Roman" w:cs="Times New Roman"/>
@@ -1339,227 +1425,255 @@
           <w:numId w:val="16"/>
         </w:numPr>
       </w:pPr>
+      <w:r>
+        <w:t>May expect some new bugs in the program</w:t>
+      </w:r>
+    </w:p>
+    <w:p>
+      <w:pPr>
+        <w:pStyle w:val="ThesisBullits"/>
+        <w:numPr>
+          <w:ilvl w:val="0"/>
+          <w:numId w:val="16"/>
+        </w:numPr>
+      </w:pPr>
+      <w:r>
+        <w:t>Overall debugging time would dramatically increase</w:t>
+      </w:r>
+    </w:p>
+    <w:p>
+      <w:pPr>
+        <w:pStyle w:val="ThesisBullits"/>
+        <w:numPr>
+          <w:ilvl w:val="0"/>
+          <w:numId w:val="16"/>
+        </w:numPr>
+      </w:pPr>
+      <w:r>
+        <w:t>Can reuse existing code to implement new changes</w:t>
+      </w:r>
+    </w:p>
+    <w:p>
+      <w:pPr>
+        <w:pStyle w:val="ThesisBullits"/>
+        <w:numPr>
+          <w:ilvl w:val="0"/>
+          <w:numId w:val="0"/>
+        </w:numPr>
+        <w:ind w:left="1080"/>
+      </w:pPr>
+    </w:p>
+    <w:p>
+      <w:pPr>
+        <w:pStyle w:val="ThesisBullits"/>
+        <w:numPr>
+          <w:ilvl w:val="0"/>
+          <w:numId w:val="2"/>
+        </w:numPr>
+      </w:pPr>
+      <w:r>
+        <w:t xml:space="preserve">In order to implement the change in requirements for </w:t>
+      </w:r>
+      <w:r>
+        <w:t xml:space="preserve">the application part only </w:t>
+      </w:r>
+      <w:r>
+        <w:t>what are the following changes you made in your implementation?</w:t>
+      </w:r>
+    </w:p>
+    <w:p>
+      <w:pPr>
+        <w:pStyle w:val="ThesisBullits"/>
+        <w:numPr>
+          <w:ilvl w:val="0"/>
+          <w:numId w:val="16"/>
+        </w:numPr>
+      </w:pPr>
+      <w:r>
+        <w:lastRenderedPageBreak/>
+        <w:t>Need to introduce major changes in the original application code</w:t>
+      </w:r>
+    </w:p>
+    <w:p>
+      <w:pPr>
+        <w:pStyle w:val="ThesisBullits"/>
+        <w:numPr>
+          <w:ilvl w:val="0"/>
+          <w:numId w:val="16"/>
+        </w:numPr>
+      </w:pPr>
+      <w:r>
+        <w:t>Need to define new data structures to keep track of conversation</w:t>
+      </w:r>
+    </w:p>
+    <w:p>
+      <w:pPr>
+        <w:pStyle w:val="ThesisBullits"/>
+        <w:numPr>
+          <w:ilvl w:val="0"/>
+          <w:numId w:val="16"/>
+        </w:numPr>
+        <w:rPr>
+          <w:highlight w:val="yellow"/>
+        </w:rPr>
+      </w:pPr>
+      <w:r>
+        <w:rPr>
+          <w:highlight w:val="yellow"/>
+        </w:rPr>
+        <w:t>Lines of Code (LoC) and complexity of sample application may increase</w:t>
+      </w:r>
+    </w:p>
+    <w:p>
+      <w:pPr>
+        <w:pStyle w:val="ThesisBullits"/>
+        <w:numPr>
+          <w:ilvl w:val="0"/>
+          <w:numId w:val="16"/>
+        </w:numPr>
+      </w:pPr>
+      <w:r>
+        <w:t>Tangling and Scattering of sample application may increase</w:t>
+      </w:r>
+    </w:p>
+    <w:p>
+      <w:pPr>
+        <w:pStyle w:val="ThesisBullits"/>
+        <w:numPr>
+          <w:ilvl w:val="0"/>
+          <w:numId w:val="16"/>
+        </w:numPr>
+        <w:rPr>
+          <w:highlight w:val="yellow"/>
+        </w:rPr>
+      </w:pPr>
+      <w:r>
+        <w:rPr>
+          <w:highlight w:val="yellow"/>
+        </w:rPr>
+        <w:t xml:space="preserve">Require only minor change in implementation </w:t>
+      </w:r>
+    </w:p>
+    <w:p>
+      <w:pPr>
+        <w:pStyle w:val="ThesisBullits"/>
+        <w:numPr>
+          <w:ilvl w:val="0"/>
+          <w:numId w:val="16"/>
+        </w:numPr>
+      </w:pPr>
+      <w:r>
+        <w:t>May expect some new bugs in the program</w:t>
+      </w:r>
+    </w:p>
+    <w:p>
+      <w:pPr>
+        <w:pStyle w:val="ThesisBullits"/>
+        <w:numPr>
+          <w:ilvl w:val="0"/>
+          <w:numId w:val="16"/>
+        </w:numPr>
+      </w:pPr>
+      <w:r>
+        <w:t>Overall debugging time would dramatically increase</w:t>
+      </w:r>
+    </w:p>
+    <w:p>
+      <w:pPr>
+        <w:pStyle w:val="ThesisBullits"/>
+        <w:numPr>
+          <w:ilvl w:val="0"/>
+          <w:numId w:val="16"/>
+        </w:numPr>
+        <w:rPr>
+          <w:highlight w:val="yellow"/>
+        </w:rPr>
+      </w:pPr>
+      <w:r>
+        <w:rPr>
+          <w:highlight w:val="yellow"/>
+        </w:rPr>
+        <w:t>Can reuse existing code to implement new changes</w:t>
+      </w:r>
+    </w:p>
+    <w:p>
+      <w:pPr>
+        <w:pStyle w:val="a5"/>
+        <w:ind w:left="360"/>
+        <w:rPr>
+          <w:rFonts w:ascii="Times New Roman" w:hAnsi="Times New Roman" w:cs="Times New Roman"/>
+        </w:rPr>
+      </w:pPr>
+    </w:p>
+    <w:p>
+      <w:pPr>
+        <w:pStyle w:val="ThesisBullits"/>
+        <w:numPr>
+          <w:ilvl w:val="0"/>
+          <w:numId w:val="2"/>
+        </w:numPr>
+      </w:pPr>
+      <w:r>
+        <w:t xml:space="preserve">From scale 1-5, how would you rank the overall application after changes you implemented in Phase2 for code tangling (1 means fully tangled and 5 means two are totally independent)? </w:t>
+      </w:r>
+    </w:p>
+    <w:p>
+      <w:pPr>
+        <w:pStyle w:val="ThesisBullits"/>
+        <w:numPr>
+          <w:ilvl w:val="0"/>
+          <w:numId w:val="0"/>
+        </w:numPr>
+        <w:rPr>
+          <w:rFonts w:eastAsia="宋体" w:hint="eastAsia"/>
+          <w:lang w:eastAsia="zh-CN"/>
+        </w:rPr>
+      </w:pPr>
+      <w:r>
+        <w:rPr>
+          <w:rFonts w:eastAsia="宋体" w:hint="eastAsia"/>
+          <w:lang w:eastAsia="zh-CN"/>
+        </w:rPr>
+        <w:t>5</w:t>
+      </w:r>
+    </w:p>
+    <w:p>
+      <w:pPr>
+        <w:pStyle w:val="ThesisBullits"/>
+        <w:numPr>
+          <w:ilvl w:val="0"/>
+          <w:numId w:val="0"/>
+        </w:numPr>
+      </w:pPr>
+    </w:p>
+    <w:p>
+      <w:pPr>
+        <w:pStyle w:val="ThesisBullits"/>
+        <w:numPr>
+          <w:ilvl w:val="0"/>
+          <w:numId w:val="2"/>
+        </w:numPr>
+      </w:pPr>
+      <w:r>
+        <w:t xml:space="preserve">From scale 1-5, how would you rank the overall application after changes you implemented in Phase 2 for code scattering (1 means fully scattered in all classes and 5 means no scattering)? </w:t>
+      </w:r>
+    </w:p>
+    <w:p>
+      <w:pPr>
+        <w:rPr>
+          <w:rFonts w:ascii="Times New Roman" w:eastAsia="宋体" w:hAnsi="Times New Roman" w:cs="Times New Roman" w:hint="eastAsia"/>
+          <w:lang w:eastAsia="zh-CN"/>
+        </w:rPr>
+      </w:pPr>
+      <w:r>
+        <w:rPr>
+          <w:rFonts w:ascii="Times New Roman" w:eastAsia="宋体" w:hAnsi="Times New Roman" w:cs="Times New Roman" w:hint="eastAsia"/>
+          <w:lang w:eastAsia="zh-CN"/>
+        </w:rPr>
+        <w:t>2</w:t>
+      </w:r>
       <w:bookmarkStart w:id="2" w:name="_GoBack"/>
       <w:bookmarkEnd w:id="2"/>
-      <w:r>
-        <w:t>May expect some new bugs in the program</w:t>
-      </w:r>
-    </w:p>
-    <w:p>
-      <w:pPr>
-        <w:pStyle w:val="ThesisBullits"/>
-        <w:numPr>
-          <w:ilvl w:val="0"/>
-          <w:numId w:val="16"/>
-        </w:numPr>
-      </w:pPr>
-      <w:r>
-        <w:t>Overall debugging time would dramatically increase</w:t>
-      </w:r>
-    </w:p>
-    <w:p>
-      <w:pPr>
-        <w:pStyle w:val="ThesisBullits"/>
-        <w:numPr>
-          <w:ilvl w:val="0"/>
-          <w:numId w:val="16"/>
-        </w:numPr>
-      </w:pPr>
-      <w:r>
-        <w:t>Can reuse existing code to implement new changes</w:t>
-      </w:r>
-    </w:p>
-    <w:p>
-      <w:pPr>
-        <w:pStyle w:val="ThesisBullits"/>
-        <w:numPr>
-          <w:ilvl w:val="0"/>
-          <w:numId w:val="0"/>
-        </w:numPr>
-        <w:ind w:left="1080"/>
-      </w:pPr>
-    </w:p>
-    <w:p>
-      <w:pPr>
-        <w:pStyle w:val="ThesisBullits"/>
-        <w:numPr>
-          <w:ilvl w:val="0"/>
-          <w:numId w:val="2"/>
-        </w:numPr>
-      </w:pPr>
-      <w:r>
-        <w:t xml:space="preserve">In order to implement the change in requirements for </w:t>
-      </w:r>
-      <w:r>
-        <w:t xml:space="preserve">the </w:t>
-      </w:r>
-      <w:r>
-        <w:t>application</w:t>
-      </w:r>
-      <w:r>
-        <w:t xml:space="preserve"> part </w:t>
-      </w:r>
-      <w:r>
-        <w:t xml:space="preserve">only </w:t>
-      </w:r>
-      <w:r>
-        <w:t>what are the following changes you made in your implementation?</w:t>
-      </w:r>
-    </w:p>
-    <w:p>
-      <w:pPr>
-        <w:pStyle w:val="ThesisBullits"/>
-        <w:numPr>
-          <w:ilvl w:val="0"/>
-          <w:numId w:val="16"/>
-        </w:numPr>
-      </w:pPr>
-      <w:r>
-        <w:lastRenderedPageBreak/>
-        <w:t>Need to introduce major changes in the original application code</w:t>
-      </w:r>
-    </w:p>
-    <w:p>
-      <w:pPr>
-        <w:pStyle w:val="ThesisBullits"/>
-        <w:numPr>
-          <w:ilvl w:val="0"/>
-          <w:numId w:val="16"/>
-        </w:numPr>
-      </w:pPr>
-      <w:r>
-        <w:t>Need to define new data structures to keep track of conversation</w:t>
-      </w:r>
-    </w:p>
-    <w:p>
-      <w:pPr>
-        <w:pStyle w:val="ThesisBullits"/>
-        <w:numPr>
-          <w:ilvl w:val="0"/>
-          <w:numId w:val="16"/>
-        </w:numPr>
-      </w:pPr>
-      <w:r>
-        <w:t>Lines of Code (LoC) and complexity of sample application may increase</w:t>
-      </w:r>
-    </w:p>
-    <w:p>
-      <w:pPr>
-        <w:pStyle w:val="ThesisBullits"/>
-        <w:numPr>
-          <w:ilvl w:val="0"/>
-          <w:numId w:val="16"/>
-        </w:numPr>
-      </w:pPr>
-      <w:r>
-        <w:t>Tangling and Scattering of sample application may increase</w:t>
-      </w:r>
-    </w:p>
-    <w:p>
-      <w:pPr>
-        <w:pStyle w:val="ThesisBullits"/>
-        <w:numPr>
-          <w:ilvl w:val="0"/>
-          <w:numId w:val="16"/>
-        </w:numPr>
-      </w:pPr>
-      <w:r>
-        <w:t xml:space="preserve">Require only minor change in implementation </w:t>
-      </w:r>
-    </w:p>
-    <w:p>
-      <w:pPr>
-        <w:pStyle w:val="ThesisBullits"/>
-        <w:numPr>
-          <w:ilvl w:val="0"/>
-          <w:numId w:val="16"/>
-        </w:numPr>
-      </w:pPr>
-      <w:r>
-        <w:t>May expect some new bugs in the program</w:t>
-      </w:r>
-    </w:p>
-    <w:p>
-      <w:pPr>
-        <w:pStyle w:val="ThesisBullits"/>
-        <w:numPr>
-          <w:ilvl w:val="0"/>
-          <w:numId w:val="16"/>
-        </w:numPr>
-      </w:pPr>
-      <w:r>
-        <w:t>Overall debugging time would dramatically increase</w:t>
-      </w:r>
-    </w:p>
-    <w:p>
-      <w:pPr>
-        <w:pStyle w:val="ThesisBullits"/>
-        <w:numPr>
-          <w:ilvl w:val="0"/>
-          <w:numId w:val="16"/>
-        </w:numPr>
-      </w:pPr>
-      <w:r>
-        <w:t>Can reuse existing code to implement new changes</w:t>
-      </w:r>
-    </w:p>
-    <w:p>
-      <w:pPr>
-        <w:pStyle w:val="ListParagraph"/>
-        <w:ind w:left="360"/>
-        <w:rPr>
-          <w:rFonts w:ascii="Times New Roman" w:hAnsi="Times New Roman" w:cs="Times New Roman"/>
-        </w:rPr>
-      </w:pPr>
-    </w:p>
-    <w:p>
-      <w:pPr>
-        <w:pStyle w:val="ThesisBullits"/>
-        <w:numPr>
-          <w:ilvl w:val="0"/>
-          <w:numId w:val="2"/>
-        </w:numPr>
-      </w:pPr>
-      <w:r>
-        <w:t xml:space="preserve">From scale 1-5, how would you rank the overall application after changes you implemented in Phase2 for code tangling (1 means fully tangled and 5 means two are totally independent)? </w:t>
-      </w:r>
-    </w:p>
-    <w:p>
-      <w:pPr>
-        <w:pStyle w:val="ThesisBullits"/>
-        <w:numPr>
-          <w:ilvl w:val="0"/>
-          <w:numId w:val="0"/>
-        </w:numPr>
-      </w:pPr>
-    </w:p>
-    <w:p>
-      <w:pPr>
-        <w:pStyle w:val="ThesisBullits"/>
-        <w:numPr>
-          <w:ilvl w:val="0"/>
-          <w:numId w:val="0"/>
-        </w:numPr>
-      </w:pPr>
-    </w:p>
-    <w:p>
-      <w:pPr>
-        <w:pStyle w:val="ThesisBullits"/>
-        <w:numPr>
-          <w:ilvl w:val="0"/>
-          <w:numId w:val="2"/>
-        </w:numPr>
-      </w:pPr>
-      <w:r>
-        <w:t xml:space="preserve">From scale 1-5, how would you rank the overall application after changes you implemented in Phase 2 for code scattering (1 means fully scattered in all classes and 5 means no scattering)? </w:t>
-      </w:r>
-    </w:p>
-    <w:p>
-      <w:pPr>
-        <w:rPr>
-          <w:rFonts w:ascii="Times New Roman" w:hAnsi="Times New Roman" w:cs="Times New Roman"/>
-        </w:rPr>
-      </w:pPr>
     </w:p>
     <w:p>
       <w:pPr>
@@ -1585,39 +1699,55 @@
           <w:tab w:val="left" w:pos="1440"/>
         </w:tabs>
         <w:rPr>
+          <w:rFonts w:ascii="Times New Roman" w:eastAsia="宋体" w:hAnsi="Times New Roman" w:cs="Times New Roman" w:hint="eastAsia"/>
+          <w:lang w:eastAsia="zh-CN"/>
+        </w:rPr>
+      </w:pPr>
+      <w:r>
+        <w:rPr>
           <w:rFonts w:ascii="Times New Roman" w:hAnsi="Times New Roman" w:cs="Times New Roman"/>
         </w:rPr>
+        <w:tab/>
+      </w:r>
+      <w:r>
+        <w:rPr>
+          <w:rFonts w:ascii="Times New Roman" w:eastAsia="宋体" w:hAnsi="Times New Roman" w:cs="Times New Roman" w:hint="eastAsia"/>
+          <w:lang w:eastAsia="zh-CN"/>
+        </w:rPr>
+        <w:t>2</w:t>
+      </w:r>
+    </w:p>
+    <w:p>
+      <w:pPr>
+        <w:pStyle w:val="ThesisBullits"/>
+        <w:numPr>
+          <w:ilvl w:val="0"/>
+          <w:numId w:val="2"/>
+        </w:numPr>
+      </w:pPr>
+      <w:r>
+        <w:t>How many hours did you spend to implement phase 2 application changes?</w:t>
+      </w:r>
+    </w:p>
+    <w:p>
+      <w:pPr>
+        <w:rPr>
+          <w:rFonts w:ascii="Times New Roman" w:eastAsia="宋体" w:hAnsi="Times New Roman" w:cs="Times New Roman" w:hint="eastAsia"/>
+          <w:lang w:eastAsia="zh-CN"/>
+        </w:rPr>
       </w:pPr>
       <w:r>
         <w:rPr>
           <w:rFonts w:ascii="Times New Roman" w:hAnsi="Times New Roman" w:cs="Times New Roman"/>
         </w:rPr>
-        <w:tab/>
-      </w:r>
-    </w:p>
-    <w:p>
-      <w:pPr>
-        <w:pStyle w:val="ThesisBullits"/>
-        <w:numPr>
-          <w:ilvl w:val="0"/>
-          <w:numId w:val="2"/>
-        </w:numPr>
-      </w:pPr>
-      <w:r>
-        <w:t>How many hours did you spend to implement phase 2 application changes?</w:t>
-      </w:r>
-    </w:p>
-    <w:p>
-      <w:pPr>
-        <w:rPr>
-          <w:rFonts w:ascii="Times New Roman" w:hAnsi="Times New Roman" w:cs="Times New Roman"/>
-        </w:rPr>
-      </w:pPr>
-      <w:r>
-        <w:rPr>
-          <w:rFonts w:ascii="Times New Roman" w:hAnsi="Times New Roman" w:cs="Times New Roman"/>
-        </w:rPr>
         <w:t xml:space="preserve"> </w:t>
+      </w:r>
+      <w:r>
+        <w:rPr>
+          <w:rFonts w:ascii="Times New Roman" w:eastAsia="宋体" w:hAnsi="Times New Roman" w:cs="Times New Roman" w:hint="eastAsia"/>
+          <w:lang w:eastAsia="zh-CN"/>
+        </w:rPr>
+        <w:t>2</w:t>
       </w:r>
     </w:p>
     <w:p>
@@ -1627,8 +1757,7 @@
     </w:p>
     <w:p/>
     <w:sectPr>
-      <w:headerReference w:type="default" r:id="rId6"/>
-      <w:footerReference w:type="default" r:id="rId7"/>
+      <w:footerReference w:type="default" r:id="rId8"/>
       <w:pgSz w:w="12240" w:h="15840"/>
       <w:pgMar w:top="1267" w:right="1800" w:bottom="1440" w:left="1800" w:header="720" w:footer="720" w:gutter="0"/>
       <w:cols w:space="720"/>
@@ -1638,8 +1767,33 @@
 </w:document>
 </file>
 
+<file path=word/endnotes.xml><?xml version="1.0" encoding="utf-8"?>
+<w:endnotes xmlns:wpc="http://schemas.microsoft.com/office/word/2010/wordprocessingCanvas" xmlns:mc="http://schemas.openxmlformats.org/markup-compatibility/2006" xmlns:o="urn:schemas-microsoft-com:office:office" xmlns:r="http://schemas.openxmlformats.org/officeDocument/2006/relationships" xmlns:m="http://schemas.openxmlformats.org/officeDocument/2006/math" xmlns:v="urn:schemas-microsoft-com:vml" xmlns:wp14="http://schemas.microsoft.com/office/word/2010/wordprocessingDrawing" xmlns:wp="http://schemas.openxmlformats.org/drawingml/2006/wordprocessingDrawing" xmlns:w10="urn:schemas-microsoft-com:office:word" xmlns:w="http://schemas.openxmlformats.org/wordprocessingml/2006/main" xmlns:w14="http://schemas.microsoft.com/office/word/2010/wordml" xmlns:wpg="http://schemas.microsoft.com/office/word/2010/wordprocessingGroup" xmlns:wpi="http://schemas.microsoft.com/office/word/2010/wordprocessingInk" xmlns:wne="http://schemas.microsoft.com/office/word/2006/wordml" xmlns:wps="http://schemas.microsoft.com/office/word/2010/wordprocessingShape" mc:Ignorable="w14 wp14">
+  <w:endnote w:type="separator" w:id="-1">
+    <w:p>
+      <w:pPr>
+        <w:spacing w:after="0" w:line="240" w:lineRule="auto"/>
+      </w:pPr>
+      <w:r>
+        <w:separator/>
+      </w:r>
+    </w:p>
+  </w:endnote>
+  <w:endnote w:type="continuationSeparator" w:id="0">
+    <w:p>
+      <w:pPr>
+        <w:spacing w:after="0" w:line="240" w:lineRule="auto"/>
+      </w:pPr>
+      <w:r>
+        <w:continuationSeparator/>
+      </w:r>
+    </w:p>
+  </w:endnote>
+</w:endnotes>
+</file>
+
 <file path=word/footer1.xml><?xml version="1.0" encoding="utf-8"?>
-<w:ftr xmlns:wpc="http://schemas.microsoft.com/office/word/2010/wordprocessingCanvas" xmlns:mo="http://schemas.microsoft.com/office/mac/office/2008/main" xmlns:mc="http://schemas.openxmlformats.org/markup-compatibility/2006" xmlns:mv="urn:schemas-microsoft-com:mac:vml" xmlns:o="urn:schemas-microsoft-com:office:office" xmlns:r="http://schemas.openxmlformats.org/officeDocument/2006/relationships" xmlns:m="http://schemas.openxmlformats.org/officeDocument/2006/math" xmlns:v="urn:schemas-microsoft-com:vml" xmlns:wp14="http://schemas.microsoft.com/office/word/2010/wordprocessingDrawing" xmlns:wp="http://schemas.openxmlformats.org/drawingml/2006/wordprocessingDrawing" xmlns:w10="urn:schemas-microsoft-com:office:word" xmlns:w="http://schemas.openxmlformats.org/wordprocessingml/2006/main" xmlns:w14="http://schemas.microsoft.com/office/word/2010/wordml" xmlns:wpg="http://schemas.microsoft.com/office/word/2010/wordprocessingGroup" xmlns:wpi="http://schemas.microsoft.com/office/word/2010/wordprocessingInk" xmlns:wne="http://schemas.microsoft.com/office/word/2006/wordml" xmlns:wps="http://schemas.microsoft.com/office/word/2010/wordprocessingShape" mc:Ignorable="w14 wp14">
+<w:ftr xmlns:wpc="http://schemas.microsoft.com/office/word/2010/wordprocessingCanvas" xmlns:mc="http://schemas.openxmlformats.org/markup-compatibility/2006" xmlns:o="urn:schemas-microsoft-com:office:office" xmlns:r="http://schemas.openxmlformats.org/officeDocument/2006/relationships" xmlns:m="http://schemas.openxmlformats.org/officeDocument/2006/math" xmlns:v="urn:schemas-microsoft-com:vml" xmlns:wp14="http://schemas.microsoft.com/office/word/2010/wordprocessingDrawing" xmlns:wp="http://schemas.openxmlformats.org/drawingml/2006/wordprocessingDrawing" xmlns:w10="urn:schemas-microsoft-com:office:word" xmlns:w="http://schemas.openxmlformats.org/wordprocessingml/2006/main" xmlns:w14="http://schemas.microsoft.com/office/word/2010/wordml" xmlns:wpg="http://schemas.microsoft.com/office/word/2010/wordprocessingGroup" xmlns:wpi="http://schemas.microsoft.com/office/word/2010/wordprocessingInk" xmlns:wne="http://schemas.microsoft.com/office/word/2006/wordml" xmlns:wps="http://schemas.microsoft.com/office/word/2010/wordprocessingShape" mc:Ignorable="w14 wp14">
   <w:sdt>
     <w:sdtPr>
       <w:id w:val="-530189736"/>
@@ -1656,7 +1810,7 @@
     <w:sdtContent>
       <w:p>
         <w:pPr>
-          <w:pStyle w:val="Footer"/>
+          <w:pStyle w:val="a7"/>
           <w:jc w:val="right"/>
         </w:pPr>
         <w:r>
@@ -1685,24 +1839,39 @@
   </w:sdt>
   <w:p>
     <w:pPr>
-      <w:pStyle w:val="Footer"/>
+      <w:pStyle w:val="a7"/>
     </w:pPr>
   </w:p>
 </w:ftr>
 </file>
 
-<file path=word/header1.xml><?xml version="1.0" encoding="utf-8"?>
-<w:hdr xmlns:wpc="http://schemas.microsoft.com/office/word/2010/wordprocessingCanvas" xmlns:mo="http://schemas.microsoft.com/office/mac/office/2008/main" xmlns:mc="http://schemas.openxmlformats.org/markup-compatibility/2006" xmlns:mv="urn:schemas-microsoft-com:mac:vml" xmlns:o="urn:schemas-microsoft-com:office:office" xmlns:r="http://schemas.openxmlformats.org/officeDocument/2006/relationships" xmlns:m="http://schemas.openxmlformats.org/officeDocument/2006/math" xmlns:v="urn:schemas-microsoft-com:vml" xmlns:wp14="http://schemas.microsoft.com/office/word/2010/wordprocessingDrawing" xmlns:wp="http://schemas.openxmlformats.org/drawingml/2006/wordprocessingDrawing" xmlns:w10="urn:schemas-microsoft-com:office:word" xmlns:w="http://schemas.openxmlformats.org/wordprocessingml/2006/main" xmlns:w14="http://schemas.microsoft.com/office/word/2010/wordml" xmlns:wpg="http://schemas.microsoft.com/office/word/2010/wordprocessingGroup" xmlns:wpi="http://schemas.microsoft.com/office/word/2010/wordprocessingInk" xmlns:wne="http://schemas.microsoft.com/office/word/2006/wordml" xmlns:wps="http://schemas.microsoft.com/office/word/2010/wordprocessingShape" mc:Ignorable="w14 wp14">
-  <w:p>
-    <w:pPr>
-      <w:pStyle w:val="Header"/>
-    </w:pPr>
-  </w:p>
-</w:hdr>
+<file path=word/footnotes.xml><?xml version="1.0" encoding="utf-8"?>
+<w:footnotes xmlns:wpc="http://schemas.microsoft.com/office/word/2010/wordprocessingCanvas" xmlns:mc="http://schemas.openxmlformats.org/markup-compatibility/2006" xmlns:o="urn:schemas-microsoft-com:office:office" xmlns:r="http://schemas.openxmlformats.org/officeDocument/2006/relationships" xmlns:m="http://schemas.openxmlformats.org/officeDocument/2006/math" xmlns:v="urn:schemas-microsoft-com:vml" xmlns:wp14="http://schemas.microsoft.com/office/word/2010/wordprocessingDrawing" xmlns:wp="http://schemas.openxmlformats.org/drawingml/2006/wordprocessingDrawing" xmlns:w10="urn:schemas-microsoft-com:office:word" xmlns:w="http://schemas.openxmlformats.org/wordprocessingml/2006/main" xmlns:w14="http://schemas.microsoft.com/office/word/2010/wordml" xmlns:wpg="http://schemas.microsoft.com/office/word/2010/wordprocessingGroup" xmlns:wpi="http://schemas.microsoft.com/office/word/2010/wordprocessingInk" xmlns:wne="http://schemas.microsoft.com/office/word/2006/wordml" xmlns:wps="http://schemas.microsoft.com/office/word/2010/wordprocessingShape" mc:Ignorable="w14 wp14">
+  <w:footnote w:type="separator" w:id="-1">
+    <w:p>
+      <w:pPr>
+        <w:spacing w:after="0" w:line="240" w:lineRule="auto"/>
+      </w:pPr>
+      <w:r>
+        <w:separator/>
+      </w:r>
+    </w:p>
+  </w:footnote>
+  <w:footnote w:type="continuationSeparator" w:id="0">
+    <w:p>
+      <w:pPr>
+        <w:spacing w:after="0" w:line="240" w:lineRule="auto"/>
+      </w:pPr>
+      <w:r>
+        <w:continuationSeparator/>
+      </w:r>
+    </w:p>
+  </w:footnote>
+</w:footnotes>
 </file>
 
 <file path=word/numbering.xml><?xml version="1.0" encoding="utf-8"?>
-<w:numbering xmlns:wpc="http://schemas.microsoft.com/office/word/2010/wordprocessingCanvas" xmlns:mo="http://schemas.microsoft.com/office/mac/office/2008/main" xmlns:mc="http://schemas.openxmlformats.org/markup-compatibility/2006" xmlns:mv="urn:schemas-microsoft-com:mac:vml" xmlns:o="urn:schemas-microsoft-com:office:office" xmlns:r="http://schemas.openxmlformats.org/officeDocument/2006/relationships" xmlns:m="http://schemas.openxmlformats.org/officeDocument/2006/math" xmlns:v="urn:schemas-microsoft-com:vml" xmlns:wp14="http://schemas.microsoft.com/office/word/2010/wordprocessingDrawing" xmlns:wp="http://schemas.openxmlformats.org/drawingml/2006/wordprocessingDrawing" xmlns:w10="urn:schemas-microsoft-com:office:word" xmlns:w="http://schemas.openxmlformats.org/wordprocessingml/2006/main" xmlns:w14="http://schemas.microsoft.com/office/word/2010/wordml" xmlns:wpg="http://schemas.microsoft.com/office/word/2010/wordprocessingGroup" xmlns:wpi="http://schemas.microsoft.com/office/word/2010/wordprocessingInk" xmlns:wne="http://schemas.microsoft.com/office/word/2006/wordml" xmlns:wps="http://schemas.microsoft.com/office/word/2010/wordprocessingShape" mc:Ignorable="w14 wp14">
+<w:numbering xmlns:wpc="http://schemas.microsoft.com/office/word/2010/wordprocessingCanvas" xmlns:mc="http://schemas.openxmlformats.org/markup-compatibility/2006" xmlns:o="urn:schemas-microsoft-com:office:office" xmlns:r="http://schemas.openxmlformats.org/officeDocument/2006/relationships" xmlns:m="http://schemas.openxmlformats.org/officeDocument/2006/math" xmlns:v="urn:schemas-microsoft-com:vml" xmlns:wp14="http://schemas.microsoft.com/office/word/2010/wordprocessingDrawing" xmlns:wp="http://schemas.openxmlformats.org/drawingml/2006/wordprocessingDrawing" xmlns:w10="urn:schemas-microsoft-com:office:word" xmlns:w="http://schemas.openxmlformats.org/wordprocessingml/2006/main" xmlns:w14="http://schemas.microsoft.com/office/word/2010/wordml" xmlns:wpg="http://schemas.microsoft.com/office/word/2010/wordprocessingGroup" xmlns:wpi="http://schemas.microsoft.com/office/word/2010/wordprocessingInk" xmlns:wne="http://schemas.microsoft.com/office/word/2006/wordml" xmlns:wps="http://schemas.microsoft.com/office/word/2010/wordprocessingShape" mc:Ignorable="w14 wp14">
   <w:abstractNum w:abstractNumId="0">
     <w:nsid w:val="007E7F78"/>
     <w:multiLevelType w:val="hybridMultilevel"/>
@@ -3279,7 +3448,7 @@
     </w:rPrDefault>
     <w:pPrDefault/>
   </w:docDefaults>
-  <w:latentStyles w:defLockedState="0" w:defUIPriority="99" w:defSemiHidden="1" w:defUnhideWhenUsed="1" w:defQFormat="0" w:count="276">
+  <w:latentStyles w:defLockedState="0" w:defUIPriority="99" w:defSemiHidden="1" w:defUnhideWhenUsed="1" w:defQFormat="0" w:count="267">
     <w:lsdException w:name="Normal" w:semiHidden="0" w:uiPriority="0" w:unhideWhenUsed="0" w:qFormat="1"/>
     <w:lsdException w:name="heading 1" w:semiHidden="0" w:uiPriority="9" w:unhideWhenUsed="0" w:qFormat="1"/>
     <w:lsdException w:name="heading 2" w:uiPriority="9" w:qFormat="1"/>
@@ -3418,7 +3587,7 @@
     <w:lsdException w:name="Bibliography" w:uiPriority="37"/>
     <w:lsdException w:name="TOC Heading" w:uiPriority="39" w:qFormat="1"/>
   </w:latentStyles>
-  <w:style w:type="paragraph" w:default="1" w:styleId="Normal">
+  <w:style w:type="paragraph" w:default="1" w:styleId="a">
     <w:name w:val="Normal"/>
     <w:qFormat/>
     <w:rsid w:val="002B4262"/>
@@ -3431,13 +3600,13 @@
       <w:szCs w:val="22"/>
     </w:rPr>
   </w:style>
-  <w:style w:type="character" w:default="1" w:styleId="DefaultParagraphFont">
+  <w:style w:type="character" w:default="1" w:styleId="a0">
     <w:name w:val="Default Paragraph Font"/>
     <w:uiPriority w:val="1"/>
     <w:semiHidden/>
     <w:unhideWhenUsed/>
   </w:style>
-  <w:style w:type="table" w:default="1" w:styleId="TableNormal">
+  <w:style w:type="table" w:default="1" w:styleId="a1">
     <w:name w:val="Normal Table"/>
     <w:uiPriority w:val="99"/>
     <w:semiHidden/>
@@ -3452,15 +3621,15 @@
       </w:tblCellMar>
     </w:tblPr>
   </w:style>
-  <w:style w:type="numbering" w:default="1" w:styleId="NoList">
+  <w:style w:type="numbering" w:default="1" w:styleId="a2">
     <w:name w:val="No List"/>
     <w:uiPriority w:val="99"/>
     <w:semiHidden/>
     <w:unhideWhenUsed/>
   </w:style>
-  <w:style w:type="character" w:styleId="CommentReference">
+  <w:style w:type="character" w:styleId="a3">
     <w:name w:val="annotation reference"/>
-    <w:basedOn w:val="DefaultParagraphFont"/>
+    <w:basedOn w:val="a0"/>
     <w:uiPriority w:val="99"/>
     <w:semiHidden/>
     <w:unhideWhenUsed/>
@@ -3470,10 +3639,10 @@
       <w:szCs w:val="16"/>
     </w:rPr>
   </w:style>
-  <w:style w:type="paragraph" w:styleId="CommentText">
+  <w:style w:type="paragraph" w:styleId="a4">
     <w:name w:val="annotation text"/>
-    <w:basedOn w:val="Normal"/>
-    <w:link w:val="CommentTextChar"/>
+    <w:basedOn w:val="a"/>
+    <w:link w:val="Char"/>
     <w:uiPriority w:val="99"/>
     <w:unhideWhenUsed/>
     <w:rsid w:val="002B4262"/>
@@ -3485,10 +3654,10 @@
       <w:szCs w:val="20"/>
     </w:rPr>
   </w:style>
-  <w:style w:type="character" w:customStyle="1" w:styleId="CommentTextChar">
-    <w:name w:val="Comment Text Char"/>
-    <w:basedOn w:val="DefaultParagraphFont"/>
-    <w:link w:val="CommentText"/>
+  <w:style w:type="character" w:customStyle="1" w:styleId="Char">
+    <w:name w:val="批注文字 Char"/>
+    <w:basedOn w:val="a0"/>
+    <w:link w:val="a4"/>
     <w:uiPriority w:val="99"/>
     <w:rsid w:val="002B4262"/>
     <w:rPr>
@@ -3496,10 +3665,10 @@
       <w:szCs w:val="20"/>
     </w:rPr>
   </w:style>
-  <w:style w:type="paragraph" w:styleId="ListParagraph">
+  <w:style w:type="paragraph" w:styleId="a5">
     <w:name w:val="List Paragraph"/>
-    <w:basedOn w:val="Normal"/>
-    <w:link w:val="ListParagraphChar"/>
+    <w:basedOn w:val="a"/>
+    <w:link w:val="Char0"/>
     <w:uiPriority w:val="34"/>
     <w:qFormat/>
     <w:rsid w:val="002B4262"/>
@@ -3510,7 +3679,7 @@
   </w:style>
   <w:style w:type="paragraph" w:customStyle="1" w:styleId="ThesisBullits">
     <w:name w:val="Thesis Bullits"/>
-    <w:basedOn w:val="ListParagraph"/>
+    <w:basedOn w:val="a5"/>
     <w:link w:val="ThesisBullitsChar"/>
     <w:qFormat/>
     <w:rsid w:val="002B4262"/>
@@ -3524,10 +3693,10 @@
       <w:rFonts w:ascii="Times New Roman" w:eastAsia="Times New Roman" w:hAnsi="Times New Roman" w:cs="Times New Roman"/>
     </w:rPr>
   </w:style>
-  <w:style w:type="character" w:customStyle="1" w:styleId="ListParagraphChar">
-    <w:name w:val="List Paragraph Char"/>
-    <w:basedOn w:val="DefaultParagraphFont"/>
-    <w:link w:val="ListParagraph"/>
+  <w:style w:type="character" w:customStyle="1" w:styleId="Char0">
+    <w:name w:val="列出段落 Char"/>
+    <w:basedOn w:val="a0"/>
+    <w:link w:val="a5"/>
     <w:uiPriority w:val="34"/>
     <w:rsid w:val="002B4262"/>
     <w:rPr>
@@ -3538,7 +3707,7 @@
   </w:style>
   <w:style w:type="character" w:customStyle="1" w:styleId="ThesisBullitsChar">
     <w:name w:val="Thesis Bullits Char"/>
-    <w:basedOn w:val="ListParagraphChar"/>
+    <w:basedOn w:val="Char0"/>
     <w:link w:val="ThesisBullits"/>
     <w:rsid w:val="002B4262"/>
     <w:rPr>
@@ -3549,7 +3718,7 @@
   </w:style>
   <w:style w:type="paragraph" w:customStyle="1" w:styleId="Appendix">
     <w:name w:val="Appendix"/>
-    <w:basedOn w:val="Normal"/>
+    <w:basedOn w:val="a"/>
     <w:link w:val="AppendixChar"/>
     <w:qFormat/>
     <w:rsid w:val="002B4262"/>
@@ -3569,7 +3738,7 @@
   </w:style>
   <w:style w:type="character" w:customStyle="1" w:styleId="AppendixChar">
     <w:name w:val="Appendix Char"/>
-    <w:basedOn w:val="DefaultParagraphFont"/>
+    <w:basedOn w:val="a0"/>
     <w:link w:val="Appendix"/>
     <w:rsid w:val="002B4262"/>
     <w:rPr>
@@ -3577,10 +3746,10 @@
       <w:b/>
     </w:rPr>
   </w:style>
-  <w:style w:type="paragraph" w:styleId="Header">
+  <w:style w:type="paragraph" w:styleId="a6">
     <w:name w:val="header"/>
-    <w:basedOn w:val="Normal"/>
-    <w:link w:val="HeaderChar"/>
+    <w:basedOn w:val="a"/>
+    <w:link w:val="Char1"/>
     <w:uiPriority w:val="99"/>
     <w:unhideWhenUsed/>
     <w:rsid w:val="002B4262"/>
@@ -3592,10 +3761,10 @@
       <w:spacing w:after="0" w:line="240" w:lineRule="auto"/>
     </w:pPr>
   </w:style>
-  <w:style w:type="character" w:customStyle="1" w:styleId="HeaderChar">
-    <w:name w:val="Header Char"/>
-    <w:basedOn w:val="DefaultParagraphFont"/>
-    <w:link w:val="Header"/>
+  <w:style w:type="character" w:customStyle="1" w:styleId="Char1">
+    <w:name w:val="页眉 Char"/>
+    <w:basedOn w:val="a0"/>
+    <w:link w:val="a6"/>
     <w:uiPriority w:val="99"/>
     <w:rsid w:val="002B4262"/>
     <w:rPr>
@@ -3604,10 +3773,10 @@
       <w:szCs w:val="22"/>
     </w:rPr>
   </w:style>
-  <w:style w:type="paragraph" w:styleId="Footer">
+  <w:style w:type="paragraph" w:styleId="a7">
     <w:name w:val="footer"/>
-    <w:basedOn w:val="Normal"/>
-    <w:link w:val="FooterChar"/>
+    <w:basedOn w:val="a"/>
+    <w:link w:val="Char2"/>
     <w:uiPriority w:val="99"/>
     <w:unhideWhenUsed/>
     <w:rsid w:val="002B4262"/>
@@ -3619,10 +3788,10 @@
       <w:spacing w:after="0" w:line="240" w:lineRule="auto"/>
     </w:pPr>
   </w:style>
-  <w:style w:type="character" w:customStyle="1" w:styleId="FooterChar">
-    <w:name w:val="Footer Char"/>
-    <w:basedOn w:val="DefaultParagraphFont"/>
-    <w:link w:val="Footer"/>
+  <w:style w:type="character" w:customStyle="1" w:styleId="Char2">
+    <w:name w:val="页脚 Char"/>
+    <w:basedOn w:val="a0"/>
+    <w:link w:val="a7"/>
     <w:uiPriority w:val="99"/>
     <w:rsid w:val="002B4262"/>
     <w:rPr>
@@ -3631,10 +3800,10 @@
       <w:szCs w:val="22"/>
     </w:rPr>
   </w:style>
-  <w:style w:type="paragraph" w:styleId="BalloonText">
+  <w:style w:type="paragraph" w:styleId="a8">
     <w:name w:val="Balloon Text"/>
-    <w:basedOn w:val="Normal"/>
-    <w:link w:val="BalloonTextChar"/>
+    <w:basedOn w:val="a"/>
+    <w:link w:val="Char3"/>
     <w:uiPriority w:val="99"/>
     <w:semiHidden/>
     <w:unhideWhenUsed/>
@@ -3648,10 +3817,10 @@
       <w:szCs w:val="18"/>
     </w:rPr>
   </w:style>
-  <w:style w:type="character" w:customStyle="1" w:styleId="BalloonTextChar">
-    <w:name w:val="Balloon Text Char"/>
-    <w:basedOn w:val="DefaultParagraphFont"/>
-    <w:link w:val="BalloonText"/>
+  <w:style w:type="character" w:customStyle="1" w:styleId="Char3">
+    <w:name w:val="批注框文本 Char"/>
+    <w:basedOn w:val="a0"/>
+    <w:link w:val="a8"/>
     <w:uiPriority w:val="99"/>
     <w:semiHidden/>
     <w:rsid w:val="002B4262"/>
@@ -3665,7 +3834,7 @@
 </file>
 
 <file path=word/stylesWithEffects.xml><?xml version="1.0" encoding="utf-8"?>
-<w:styles xmlns:wpc="http://schemas.microsoft.com/office/word/2010/wordprocessingCanvas" xmlns:mo="http://schemas.microsoft.com/office/mac/office/2008/main" xmlns:mc="http://schemas.openxmlformats.org/markup-compatibility/2006" xmlns:mv="urn:schemas-microsoft-com:mac:vml" xmlns:o="urn:schemas-microsoft-com:office:office" xmlns:r="http://schemas.openxmlformats.org/officeDocument/2006/relationships" xmlns:m="http://schemas.openxmlformats.org/officeDocument/2006/math" xmlns:v="urn:schemas-microsoft-com:vml" xmlns:wp14="http://schemas.microsoft.com/office/word/2010/wordprocessingDrawing" xmlns:wp="http://schemas.openxmlformats.org/drawingml/2006/wordprocessingDrawing" xmlns:w10="urn:schemas-microsoft-com:office:word" xmlns:w="http://schemas.openxmlformats.org/wordprocessingml/2006/main" xmlns:w14="http://schemas.microsoft.com/office/word/2010/wordml" xmlns:wpg="http://schemas.microsoft.com/office/word/2010/wordprocessingGroup" xmlns:wpi="http://schemas.microsoft.com/office/word/2010/wordprocessingInk" xmlns:wne="http://schemas.microsoft.com/office/word/2006/wordml" xmlns:wps="http://schemas.microsoft.com/office/word/2010/wordprocessingShape" mc:Ignorable="w14 wp14">
+<w:styles xmlns:wpc="http://schemas.microsoft.com/office/word/2010/wordprocessingCanvas" xmlns:mc="http://schemas.openxmlformats.org/markup-compatibility/2006" xmlns:o="urn:schemas-microsoft-com:office:office" xmlns:r="http://schemas.openxmlformats.org/officeDocument/2006/relationships" xmlns:m="http://schemas.openxmlformats.org/officeDocument/2006/math" xmlns:v="urn:schemas-microsoft-com:vml" xmlns:wp14="http://schemas.microsoft.com/office/word/2010/wordprocessingDrawing" xmlns:wp="http://schemas.openxmlformats.org/drawingml/2006/wordprocessingDrawing" xmlns:w10="urn:schemas-microsoft-com:office:word" xmlns:w="http://schemas.openxmlformats.org/wordprocessingml/2006/main" xmlns:w14="http://schemas.microsoft.com/office/word/2010/wordml" xmlns:wpg="http://schemas.microsoft.com/office/word/2010/wordprocessingGroup" xmlns:wpi="http://schemas.microsoft.com/office/word/2010/wordprocessingInk" xmlns:wne="http://schemas.microsoft.com/office/word/2006/wordml" xmlns:wps="http://schemas.microsoft.com/office/word/2010/wordprocessingShape" mc:Ignorable="w14 wp14">
   <w:docDefaults>
     <w:rPrDefault>
       <w:rPr>
@@ -3677,7 +3846,7 @@
     </w:rPrDefault>
     <w:pPrDefault/>
   </w:docDefaults>
-  <w:latentStyles w:defLockedState="0" w:defUIPriority="99" w:defSemiHidden="1" w:defUnhideWhenUsed="1" w:defQFormat="0" w:count="276">
+  <w:latentStyles w:defLockedState="0" w:defUIPriority="99" w:defSemiHidden="1" w:defUnhideWhenUsed="1" w:defQFormat="0" w:count="267">
     <w:lsdException w:name="Normal" w:semiHidden="0" w:uiPriority="0" w:unhideWhenUsed="0" w:qFormat="1"/>
     <w:lsdException w:name="heading 1" w:semiHidden="0" w:uiPriority="9" w:unhideWhenUsed="0" w:qFormat="1"/>
     <w:lsdException w:name="heading 2" w:uiPriority="9" w:qFormat="1"/>
@@ -3816,7 +3985,7 @@
     <w:lsdException w:name="Bibliography" w:uiPriority="37"/>
     <w:lsdException w:name="TOC Heading" w:uiPriority="39" w:qFormat="1"/>
   </w:latentStyles>
-  <w:style w:type="paragraph" w:default="1" w:styleId="Normal">
+  <w:style w:type="paragraph" w:default="1" w:styleId="a">
     <w:name w:val="Normal"/>
     <w:qFormat/>
     <w:rsid w:val="002B4262"/>
@@ -3829,13 +3998,13 @@
       <w:szCs w:val="22"/>
     </w:rPr>
   </w:style>
-  <w:style w:type="character" w:default="1" w:styleId="DefaultParagraphFont">
+  <w:style w:type="character" w:default="1" w:styleId="a0">
     <w:name w:val="Default Paragraph Font"/>
     <w:uiPriority w:val="1"/>
     <w:semiHidden/>
     <w:unhideWhenUsed/>
   </w:style>
-  <w:style w:type="table" w:default="1" w:styleId="TableNormal">
+  <w:style w:type="table" w:default="1" w:styleId="a1">
     <w:name w:val="Normal Table"/>
     <w:uiPriority w:val="99"/>
     <w:semiHidden/>
@@ -3850,15 +4019,15 @@
       </w:tblCellMar>
     </w:tblPr>
   </w:style>
-  <w:style w:type="numbering" w:default="1" w:styleId="NoList">
+  <w:style w:type="numbering" w:default="1" w:styleId="a2">
     <w:name w:val="No List"/>
     <w:uiPriority w:val="99"/>
     <w:semiHidden/>
     <w:unhideWhenUsed/>
   </w:style>
-  <w:style w:type="character" w:styleId="CommentReference">
+  <w:style w:type="character" w:styleId="a3">
     <w:name w:val="annotation reference"/>
-    <w:basedOn w:val="DefaultParagraphFont"/>
+    <w:basedOn w:val="a0"/>
     <w:uiPriority w:val="99"/>
     <w:semiHidden/>
     <w:unhideWhenUsed/>
@@ -3868,10 +4037,10 @@
       <w:szCs w:val="16"/>
     </w:rPr>
   </w:style>
-  <w:style w:type="paragraph" w:styleId="CommentText">
+  <w:style w:type="paragraph" w:styleId="a4">
     <w:name w:val="annotation text"/>
-    <w:basedOn w:val="Normal"/>
-    <w:link w:val="CommentTextChar"/>
+    <w:basedOn w:val="a"/>
+    <w:link w:val="Char"/>
     <w:uiPriority w:val="99"/>
     <w:unhideWhenUsed/>
     <w:rsid w:val="002B4262"/>
@@ -3883,10 +4052,10 @@
       <w:szCs w:val="20"/>
     </w:rPr>
   </w:style>
-  <w:style w:type="character" w:customStyle="1" w:styleId="CommentTextChar">
-    <w:name w:val="Comment Text Char"/>
-    <w:basedOn w:val="DefaultParagraphFont"/>
-    <w:link w:val="CommentText"/>
+  <w:style w:type="character" w:customStyle="1" w:styleId="Char">
+    <w:name w:val="批注文字 Char"/>
+    <w:basedOn w:val="a0"/>
+    <w:link w:val="a4"/>
     <w:uiPriority w:val="99"/>
     <w:rsid w:val="002B4262"/>
     <w:rPr>
@@ -3894,10 +4063,10 @@
       <w:szCs w:val="20"/>
     </w:rPr>
   </w:style>
-  <w:style w:type="paragraph" w:styleId="ListParagraph">
+  <w:style w:type="paragraph" w:styleId="a5">
     <w:name w:val="List Paragraph"/>
-    <w:basedOn w:val="Normal"/>
-    <w:link w:val="ListParagraphChar"/>
+    <w:basedOn w:val="a"/>
+    <w:link w:val="Char0"/>
     <w:uiPriority w:val="34"/>
     <w:qFormat/>
     <w:rsid w:val="002B4262"/>
@@ -3908,7 +4077,7 @@
   </w:style>
   <w:style w:type="paragraph" w:customStyle="1" w:styleId="ThesisBullits">
     <w:name w:val="Thesis Bullits"/>
-    <w:basedOn w:val="ListParagraph"/>
+    <w:basedOn w:val="a5"/>
     <w:link w:val="ThesisBullitsChar"/>
     <w:qFormat/>
     <w:rsid w:val="002B4262"/>
@@ -3922,10 +4091,10 @@
       <w:rFonts w:ascii="Times New Roman" w:eastAsia="Times New Roman" w:hAnsi="Times New Roman" w:cs="Times New Roman"/>
     </w:rPr>
   </w:style>
-  <w:style w:type="character" w:customStyle="1" w:styleId="ListParagraphChar">
-    <w:name w:val="List Paragraph Char"/>
-    <w:basedOn w:val="DefaultParagraphFont"/>
-    <w:link w:val="ListParagraph"/>
+  <w:style w:type="character" w:customStyle="1" w:styleId="Char0">
+    <w:name w:val="列出段落 Char"/>
+    <w:basedOn w:val="a0"/>
+    <w:link w:val="a5"/>
     <w:uiPriority w:val="34"/>
     <w:rsid w:val="002B4262"/>
     <w:rPr>
@@ -3936,7 +4105,7 @@
   </w:style>
   <w:style w:type="character" w:customStyle="1" w:styleId="ThesisBullitsChar">
     <w:name w:val="Thesis Bullits Char"/>
-    <w:basedOn w:val="ListParagraphChar"/>
+    <w:basedOn w:val="Char0"/>
     <w:link w:val="ThesisBullits"/>
     <w:rsid w:val="002B4262"/>
     <w:rPr>
@@ -3947,7 +4116,7 @@
   </w:style>
   <w:style w:type="paragraph" w:customStyle="1" w:styleId="Appendix">
     <w:name w:val="Appendix"/>
-    <w:basedOn w:val="Normal"/>
+    <w:basedOn w:val="a"/>
     <w:link w:val="AppendixChar"/>
     <w:qFormat/>
     <w:rsid w:val="002B4262"/>
@@ -3967,7 +4136,7 @@
   </w:style>
   <w:style w:type="character" w:customStyle="1" w:styleId="AppendixChar">
     <w:name w:val="Appendix Char"/>
-    <w:basedOn w:val="DefaultParagraphFont"/>
+    <w:basedOn w:val="a0"/>
     <w:link w:val="Appendix"/>
     <w:rsid w:val="002B4262"/>
     <w:rPr>
@@ -3975,10 +4144,10 @@
       <w:b/>
     </w:rPr>
   </w:style>
-  <w:style w:type="paragraph" w:styleId="Header">
+  <w:style w:type="paragraph" w:styleId="a6">
     <w:name w:val="header"/>
-    <w:basedOn w:val="Normal"/>
-    <w:link w:val="HeaderChar"/>
+    <w:basedOn w:val="a"/>
+    <w:link w:val="Char1"/>
     <w:uiPriority w:val="99"/>
     <w:unhideWhenUsed/>
     <w:rsid w:val="002B4262"/>
@@ -3990,10 +4159,10 @@
       <w:spacing w:after="0" w:line="240" w:lineRule="auto"/>
     </w:pPr>
   </w:style>
-  <w:style w:type="character" w:customStyle="1" w:styleId="HeaderChar">
-    <w:name w:val="Header Char"/>
-    <w:basedOn w:val="DefaultParagraphFont"/>
-    <w:link w:val="Header"/>
+  <w:style w:type="character" w:customStyle="1" w:styleId="Char1">
+    <w:name w:val="页眉 Char"/>
+    <w:basedOn w:val="a0"/>
+    <w:link w:val="a6"/>
     <w:uiPriority w:val="99"/>
     <w:rsid w:val="002B4262"/>
     <w:rPr>
@@ -4002,10 +4171,10 @@
       <w:szCs w:val="22"/>
     </w:rPr>
   </w:style>
-  <w:style w:type="paragraph" w:styleId="Footer">
+  <w:style w:type="paragraph" w:styleId="a7">
     <w:name w:val="footer"/>
-    <w:basedOn w:val="Normal"/>
-    <w:link w:val="FooterChar"/>
+    <w:basedOn w:val="a"/>
+    <w:link w:val="Char2"/>
     <w:uiPriority w:val="99"/>
     <w:unhideWhenUsed/>
     <w:rsid w:val="002B4262"/>
@@ -4017,10 +4186,10 @@
       <w:spacing w:after="0" w:line="240" w:lineRule="auto"/>
     </w:pPr>
   </w:style>
-  <w:style w:type="character" w:customStyle="1" w:styleId="FooterChar">
-    <w:name w:val="Footer Char"/>
-    <w:basedOn w:val="DefaultParagraphFont"/>
-    <w:link w:val="Footer"/>
+  <w:style w:type="character" w:customStyle="1" w:styleId="Char2">
+    <w:name w:val="页脚 Char"/>
+    <w:basedOn w:val="a0"/>
+    <w:link w:val="a7"/>
     <w:uiPriority w:val="99"/>
     <w:rsid w:val="002B4262"/>
     <w:rPr>
@@ -4029,10 +4198,10 @@
       <w:szCs w:val="22"/>
     </w:rPr>
   </w:style>
-  <w:style w:type="paragraph" w:styleId="BalloonText">
+  <w:style w:type="paragraph" w:styleId="a8">
     <w:name w:val="Balloon Text"/>
-    <w:basedOn w:val="Normal"/>
-    <w:link w:val="BalloonTextChar"/>
+    <w:basedOn w:val="a"/>
+    <w:link w:val="Char3"/>
     <w:uiPriority w:val="99"/>
     <w:semiHidden/>
     <w:unhideWhenUsed/>
@@ -4046,10 +4215,10 @@
       <w:szCs w:val="18"/>
     </w:rPr>
   </w:style>
-  <w:style w:type="character" w:customStyle="1" w:styleId="BalloonTextChar">
-    <w:name w:val="Balloon Text Char"/>
-    <w:basedOn w:val="DefaultParagraphFont"/>
-    <w:link w:val="BalloonText"/>
+  <w:style w:type="character" w:customStyle="1" w:styleId="Char3">
+    <w:name w:val="批注框文本 Char"/>
+    <w:basedOn w:val="a0"/>
+    <w:link w:val="a8"/>
     <w:uiPriority w:val="99"/>
     <w:semiHidden/>
     <w:rsid w:val="002B4262"/>

</xml_diff>